<commit_message>
code with remapped keys from 1st prototype PCB
</commit_message>
<xml_diff>
--- a/front panel/documentation/Andromeda front panel Notes DUE based boards.docx
+++ b/front panel/documentation/Andromeda front panel Notes DUE based boards.docx
@@ -22,7 +22,21 @@
     </w:p>
     <w:p>
       <w:r>
-        <w:t xml:space="preserve">These notes are for the Andromeda early prototype PCBs, with Arduino Due processor and one MCP23017 chip. The software for these board builds will not be maintained – they have been replaced by a newer design with an Arduino Nano Every processor. </w:t>
+        <w:t xml:space="preserve">These notes are for the Andromeda early prototype PCBs, with </w:t>
+      </w:r>
+      <w:r>
+        <w:rPr>
+          <w:b/>
+        </w:rPr>
+        <w:t>Arduino Due processor</w:t>
+      </w:r>
+      <w:r>
+        <w:t xml:space="preserve"> and one MCP23017 chip. The software for these board builds will not be maintained – they have been </w:t>
+      </w:r>
+      <w:bookmarkStart w:id="0" w:name="_GoBack"/>
+      <w:bookmarkEnd w:id="0"/>
+      <w:r>
+        <w:t xml:space="preserve">replaced by a newer design with an Arduino Nano Every processor. </w:t>
       </w:r>
     </w:p>
     <w:p>
@@ -61,7 +75,7 @@
           <v:shape id="_x0000_i1025" type="#_x0000_t75" style="width:461.55pt;height:193.45pt" o:ole="">
             <v:imagedata r:id="rId6" o:title=""/>
           </v:shape>
-          <o:OLEObject Type="Embed" ProgID="AcroExch.Document.DC" ShapeID="_x0000_i1025" DrawAspect="Content" ObjectID="_1635420022" r:id="rId7"/>
+          <o:OLEObject Type="Embed" ProgID="AcroExch.Document.DC" ShapeID="_x0000_i1025" DrawAspect="Content" ObjectID="_1635501389" r:id="rId7"/>
         </w:object>
       </w:r>
     </w:p>
@@ -117,7 +131,7 @@
           <v:shape id="_x0000_i1026" type="#_x0000_t75" style="width:467.45pt;height:196.1pt" o:ole="">
             <v:imagedata r:id="rId8" o:title=""/>
           </v:shape>
-          <o:OLEObject Type="Embed" ProgID="AcroExch.Document.DC" ShapeID="_x0000_i1026" DrawAspect="Content" ObjectID="_1635420023" r:id="rId9"/>
+          <o:OLEObject Type="Embed" ProgID="AcroExch.Document.DC" ShapeID="_x0000_i1026" DrawAspect="Content" ObjectID="_1635501390" r:id="rId9"/>
         </w:object>
       </w:r>
     </w:p>
@@ -28303,7 +28317,7 @@
                 <v:shape id="_x0000_i1027" type="#_x0000_t75" style="width:243.95pt;height:102.65pt" o:ole="">
                   <v:imagedata r:id="rId6" o:title=""/>
                 </v:shape>
-                <o:OLEObject Type="Embed" ProgID="AcroExch.Document.DC" ShapeID="_x0000_i1027" DrawAspect="Content" ObjectID="_1635420024" r:id="rId12"/>
+                <o:OLEObject Type="Embed" ProgID="AcroExch.Document.DC" ShapeID="_x0000_i1027" DrawAspect="Content" ObjectID="_1635501391" r:id="rId12"/>
               </w:object>
             </w:r>
           </w:p>
@@ -28825,7 +28839,7 @@
                 <v:shape id="_x0000_i1028" type="#_x0000_t75" style="width:229.95pt;height:96.7pt" o:ole="">
                   <v:imagedata r:id="rId8" o:title=""/>
                 </v:shape>
-                <o:OLEObject Type="Embed" ProgID="AcroExch.Document.DC" ShapeID="_x0000_i1028" DrawAspect="Content" ObjectID="_1635420025" r:id="rId13"/>
+                <o:OLEObject Type="Embed" ProgID="AcroExch.Document.DC" ShapeID="_x0000_i1028" DrawAspect="Content" ObjectID="_1635501392" r:id="rId13"/>
               </w:object>
             </w:r>
           </w:p>
@@ -29361,7 +29375,7 @@
                 <v:shape id="_x0000_i1029" type="#_x0000_t75" style="width:243.95pt;height:102.65pt" o:ole="">
                   <v:imagedata r:id="rId6" o:title=""/>
                 </v:shape>
-                <o:OLEObject Type="Embed" ProgID="AcroExch.Document.DC" ShapeID="_x0000_i1029" DrawAspect="Content" ObjectID="_1635420026" r:id="rId14"/>
+                <o:OLEObject Type="Embed" ProgID="AcroExch.Document.DC" ShapeID="_x0000_i1029" DrawAspect="Content" ObjectID="_1635501393" r:id="rId14"/>
               </w:object>
             </w:r>
           </w:p>
@@ -29866,7 +29880,7 @@
                 <v:shape id="_x0000_i1030" type="#_x0000_t75" style="width:229.95pt;height:96.7pt" o:ole="">
                   <v:imagedata r:id="rId8" o:title=""/>
                 </v:shape>
-                <o:OLEObject Type="Embed" ProgID="AcroExch.Document.DC" ShapeID="_x0000_i1030" DrawAspect="Content" ObjectID="_1635420027" r:id="rId15"/>
+                <o:OLEObject Type="Embed" ProgID="AcroExch.Document.DC" ShapeID="_x0000_i1030" DrawAspect="Content" ObjectID="_1635501394" r:id="rId15"/>
               </w:object>
             </w:r>
           </w:p>
@@ -31543,8 +31557,6 @@
       <w:r>
         <w:t xml:space="preserve"> code!</w:t>
       </w:r>
-      <w:bookmarkStart w:id="0" w:name="_GoBack"/>
-      <w:bookmarkEnd w:id="0"/>
     </w:p>
     <w:sectPr>
       <w:pgSz w:w="11906" w:h="16838"/>
@@ -36664,7 +36676,7 @@
 </file>
 
 <file path=customXml/itemProps1.xml><?xml version="1.0" encoding="utf-8"?>
-<ds:datastoreItem xmlns:ds="http://schemas.openxmlformats.org/officeDocument/2006/customXml" ds:itemID="{957366AA-1B72-40F0-8F96-122C3D6FAA3C}">
+<ds:datastoreItem xmlns:ds="http://schemas.openxmlformats.org/officeDocument/2006/customXml" ds:itemID="{86F32B07-683C-4905-8BDE-BD94403E60F0}">
   <ds:schemaRefs>
     <ds:schemaRef ds:uri="http://schemas.openxmlformats.org/officeDocument/2006/bibliography"/>
   </ds:schemaRefs>

</xml_diff>